<commit_message>
Atficial Intelligence Basis: Graph-DFS
</commit_message>
<xml_diff>
--- a/Object Oriented Analysis Design/De_Cuong_OOAD.docx
+++ b/Object Oriented Analysis Design/De_Cuong_OOAD.docx
@@ -25,6 +25,17 @@
           <w:sz w:val="28"/>
           <w:szCs w:val="28"/>
         </w:rPr>
+        <w:t>p</w:t>
+      </w:r>
+      <w:r>
+        <w:rPr>
+          <w:rFonts w:ascii="Arial" w:eastAsia="Times New Roman" w:hAnsi="Arial" w:cs="Arial"/>
+          <w:b/>
+          <w:bCs/>
+          <w:color w:val="2F2F2F"/>
+          <w:sz w:val="28"/>
+          <w:szCs w:val="28"/>
+        </w:rPr>
         <w:t> 1. Khái niệm về Phân tích và thiết kế hướng đối tượng (Object Oriented Analysis and Design: OOAD)</w:t>
       </w:r>
     </w:p>
@@ -96,16 +107,7 @@
           <w:sz w:val="21"/>
           <w:szCs w:val="21"/>
         </w:rPr>
-        <w:t>Nh</w:t>
-      </w:r>
-      <w:r>
-        <w:rPr>
-          <w:rFonts w:ascii="Arial" w:eastAsia="Times New Roman" w:hAnsi="Arial" w:cs="Arial"/>
-          <w:color w:val="2F2F2F"/>
-          <w:sz w:val="21"/>
-          <w:szCs w:val="21"/>
-        </w:rPr>
-        <w:t>ằm hiểu được hệ thống ở mức quan niệm</w:t>
+        <w:t>Nhằm hiểu được hệ thống ở mức quan niệm</w:t>
       </w:r>
     </w:p>
     <w:p>
@@ -162,13 +164,7 @@
     </w:p>
     <w:p>
       <w:r>
-        <w:t xml:space="preserve">Các mô hình phổ biến được sử dụng trong OOA là các </w:t>
-      </w:r>
-      <w:r>
-        <w:t xml:space="preserve">usecase </w:t>
-      </w:r>
-      <w:r>
-        <w:t>và mô hình đối tượng.</w:t>
+        <w:t>Các mô hình phổ biến được sử dụng trong OOA là các usecase và mô hình đối tượng.</w:t>
       </w:r>
     </w:p>
     <w:p>
@@ -194,35 +190,17 @@
     </w:p>
     <w:p>
       <w:r>
-        <w:t>Triển khai các</w:t>
-      </w:r>
-      <w:r>
-        <w:t xml:space="preserve"> method</w:t>
-      </w:r>
-      <w:r>
-        <w:t>, tức là cấu trúc dữ liệu nội bộ và thuật toán,</w:t>
-      </w:r>
-    </w:p>
-    <w:p>
-      <w:r>
-        <w:t xml:space="preserve">Thực hiện </w:t>
-      </w:r>
-      <w:r>
-        <w:t>các control</w:t>
-      </w:r>
-      <w:r>
-        <w:t xml:space="preserve"> và</w:t>
-      </w:r>
-    </w:p>
-    <w:p>
-      <w:r>
-        <w:t xml:space="preserve">Thực hiện các </w:t>
-      </w:r>
-      <w:r>
-        <w:t>associantion</w:t>
-      </w:r>
-      <w:r>
-        <w:t>.</w:t>
+        <w:t>Triển khai các method, tức là cấu trúc dữ liệu nội bộ và thuật toán,</w:t>
+      </w:r>
+    </w:p>
+    <w:p>
+      <w:r>
+        <w:t>Thực hiện các control và</w:t>
+      </w:r>
+    </w:p>
+    <w:p>
+      <w:r>
+        <w:t>Thực hiện các associantion.</w:t>
       </w:r>
     </w:p>
     <w:p>

</xml_diff>